<commit_message>
updated load balancing deatils in the document
</commit_message>
<xml_diff>
--- a/Grpc Caching service.docx
+++ b/Grpc Caching service.docx
@@ -156,7 +156,7 @@
                     <pic:cNvPicPr/>
                   </pic:nvPicPr>
                   <pic:blipFill>
-                    <a:blip r:embed="rId4">
+                    <a:blip r:embed="rId5">
                       <a:extLst>
                         <a:ext uri="{28A0092B-C50C-407E-A947-70E740481C1C}">
                           <a14:useLocalDpi xmlns:a14="http://schemas.microsoft.com/office/drawing/2010/main" val="0"/>
@@ -254,7 +254,7 @@
       <w:r>
         <w:t xml:space="preserve">This application uses </w:t>
       </w:r>
-      <w:hyperlink r:id="rId5" w:history="1">
+      <w:hyperlink r:id="rId6" w:history="1">
         <w:r>
           <w:rPr>
             <w:rStyle w:val="Hyperlink"/>
@@ -279,7 +279,7 @@
       <w:r>
         <w:t xml:space="preserve">what is a gRpc protocol can be seen at </w:t>
       </w:r>
-      <w:hyperlink r:id="rId6" w:history="1">
+      <w:hyperlink r:id="rId7" w:history="1">
         <w:r>
           <w:rPr>
             <w:rStyle w:val="Hyperlink"/>
@@ -372,8 +372,96 @@
         <w:t>.</w:t>
       </w:r>
     </w:p>
-    <w:p/>
-    <w:p/>
+    <w:p>
+      <w:pPr>
+        <w:pStyle w:val="Heading2"/>
+      </w:pPr>
+      <w:r>
+        <w:t>Load Balancing</w:t>
+      </w:r>
+    </w:p>
+    <w:p>
+      <w:r>
+        <w:t xml:space="preserve">One of the main issues with the gRPC protocol is its load balancing using the Kubernetes service. This is not an issue when using gRPC trans coding as in that case only Http/1.1 calls are made and they can be easily handled by Kubernetes services. The real issue comes </w:t>
+      </w:r>
+      <w:r>
+        <w:t xml:space="preserve">when the Kubernetes service has to load balance between the Kubernetes pods that are exposed via gRpc. Since gRpc uses Http/2.0 protocol that makes a long duration connection with the server, the traditional method of load balancing by the Kubernetes Service across multiple pods get failed. To circumvent this issue, the following are </w:t>
+      </w:r>
+      <w:r>
+        <w:t>done.</w:t>
+      </w:r>
+    </w:p>
+    <w:p>
+      <w:pPr>
+        <w:pStyle w:val="ListParagraph"/>
+        <w:numPr>
+          <w:ilvl w:val="0"/>
+          <w:numId w:val="1"/>
+        </w:numPr>
+      </w:pPr>
+      <w:r>
+        <w:t>Make the Kubernetes ClusterIP service as headless. This is done by setting ClusterIp to ‘none’.</w:t>
+      </w:r>
+    </w:p>
+    <w:p>
+      <w:pPr>
+        <w:pStyle w:val="ListParagraph"/>
+        <w:numPr>
+          <w:ilvl w:val="0"/>
+          <w:numId w:val="1"/>
+        </w:numPr>
+      </w:pPr>
+      <w:r>
+        <w:t>In the grpc client add a DNS resolver and set the time period for grpc refresh interval to say once a minute. This is important because if the pod gets moved to some other node as a part of Kubernetes Fail</w:t>
+      </w:r>
+      <w:r>
+        <w:t>over strategy, then the a DNS probe has to happen to get the new IP.</w:t>
+      </w:r>
+    </w:p>
+    <w:p>
+      <w:pPr>
+        <w:pStyle w:val="ListParagraph"/>
+        <w:numPr>
+          <w:ilvl w:val="0"/>
+          <w:numId w:val="1"/>
+        </w:numPr>
+      </w:pPr>
+      <w:r>
+        <w:t>Then the most crucial part is the actual address of the service should be of the scheme “dns:///” and not http or https.</w:t>
+      </w:r>
+    </w:p>
+    <w:p>
+      <w:pPr>
+        <w:pStyle w:val="ListParagraph"/>
+        <w:numPr>
+          <w:ilvl w:val="0"/>
+          <w:numId w:val="1"/>
+        </w:numPr>
+      </w:pPr>
+      <w:r>
+        <w:t>Setup the service configuration strategy of the line to have a round robin configuration or any other suitable strategy.</w:t>
+      </w:r>
+    </w:p>
+    <w:p>
+      <w:pPr>
+        <w:pStyle w:val="ListParagraph"/>
+        <w:numPr>
+          <w:ilvl w:val="0"/>
+          <w:numId w:val="1"/>
+        </w:numPr>
+      </w:pPr>
+      <w:r>
+        <w:t>The pod must listen in port 80 only.</w:t>
+      </w:r>
+    </w:p>
+    <w:p>
+      <w:r>
+        <w:t>Th</w:t>
+      </w:r>
+      <w:r>
+        <w:t>e main reason of using an headless service is that when DNS lookup is instantiated, it would result in providing the POD IP that are load balanced by it. These pod IP addresses are then load balanced by the gRPC client. Here we  are using the gRPC client load balancing strategy.</w:t>
+      </w:r>
+    </w:p>
     <w:p/>
     <w:p/>
     <w:p/>
@@ -385,6 +473,103 @@
     </w:sectPr>
   </w:body>
 </w:document>
+</file>
+
+<file path=word/numbering.xml><?xml version="1.0" encoding="utf-8"?>
+<w:numbering xmlns:wpc="http://schemas.microsoft.com/office/word/2010/wordprocessingCanvas" xmlns:cx="http://schemas.microsoft.com/office/drawing/2014/chartex" xmlns:cx1="http://schemas.microsoft.com/office/drawing/2015/9/8/chartex" xmlns:cx2="http://schemas.microsoft.com/office/drawing/2015/10/21/chartex" xmlns:cx3="http://schemas.microsoft.com/office/drawing/2016/5/9/chartex" xmlns:cx4="http://schemas.microsoft.com/office/drawing/2016/5/10/chartex" xmlns:cx5="http://schemas.microsoft.com/office/drawing/2016/5/11/chartex" xmlns:cx6="http://schemas.microsoft.com/office/drawing/2016/5/12/chartex" xmlns:cx7="http://schemas.microsoft.com/office/drawing/2016/5/13/chartex" xmlns:cx8="http://schemas.microsoft.com/office/drawing/2016/5/14/chartex" xmlns:mc="http://schemas.openxmlformats.org/markup-compatibility/2006" xmlns:aink="http://schemas.microsoft.com/office/drawing/2016/ink" xmlns:am3d="http://schemas.microsoft.com/office/drawing/2017/model3d" xmlns:o="urn:schemas-microsoft-com:office:office" xmlns:oel="http://schemas.microsoft.com/office/2019/extlst" xmlns:r="http://schemas.openxmlformats.org/officeDocument/2006/relationships" xmlns:m="http://schemas.openxmlformats.org/officeDocument/2006/math" xmlns:v="urn:schemas-microsoft-com:vml" xmlns:wp14="http://schemas.microsoft.com/office/word/2010/wordprocessingDrawing" xmlns:wp="http://schemas.openxmlformats.org/drawingml/2006/wordprocessingDrawing" xmlns:w10="urn:schemas-microsoft-com:office:word" xmlns:w="http://schemas.openxmlformats.org/wordprocessingml/2006/main" xmlns:w14="http://schemas.microsoft.com/office/word/2010/wordml" xmlns:w15="http://schemas.microsoft.com/office/word/2012/wordml" xmlns:w16cex="http://schemas.microsoft.com/office/word/2018/wordml/cex" xmlns:w16cid="http://schemas.microsoft.com/office/word/2016/wordml/cid" xmlns:w16="http://schemas.microsoft.com/office/word/2018/wordml" xmlns:w16sdtdh="http://schemas.microsoft.com/office/word/2020/wordml/sdtdatahash" xmlns:w16se="http://schemas.microsoft.com/office/word/2015/wordml/symex" xmlns:wpg="http://schemas.microsoft.com/office/word/2010/wordprocessingGroup" xmlns:wpi="http://schemas.microsoft.com/office/word/2010/wordprocessingInk" xmlns:wne="http://schemas.microsoft.com/office/word/2006/wordml" xmlns:wps="http://schemas.microsoft.com/office/word/2010/wordprocessingShape" mc:Ignorable="w14 w15 w16se w16cid w16 w16cex w16sdtdh wp14">
+  <w:abstractNum w:abstractNumId="0" w15:restartNumberingAfterBreak="0">
+    <w:nsid w:val="30655F71"/>
+    <w:multiLevelType w:val="hybridMultilevel"/>
+    <w:tmpl w:val="AA76DA7C"/>
+    <w:lvl w:ilvl="0" w:tplc="04090011">
+      <w:start w:val="1"/>
+      <w:numFmt w:val="decimal"/>
+      <w:lvlText w:val="%1)"/>
+      <w:lvlJc w:val="left"/>
+      <w:pPr>
+        <w:ind w:left="720" w:hanging="360"/>
+      </w:pPr>
+      <w:rPr>
+        <w:rFonts w:hint="default"/>
+      </w:rPr>
+    </w:lvl>
+    <w:lvl w:ilvl="1" w:tplc="04090019" w:tentative="1">
+      <w:start w:val="1"/>
+      <w:numFmt w:val="lowerLetter"/>
+      <w:lvlText w:val="%2."/>
+      <w:lvlJc w:val="left"/>
+      <w:pPr>
+        <w:ind w:left="1440" w:hanging="360"/>
+      </w:pPr>
+    </w:lvl>
+    <w:lvl w:ilvl="2" w:tplc="0409001B" w:tentative="1">
+      <w:start w:val="1"/>
+      <w:numFmt w:val="lowerRoman"/>
+      <w:lvlText w:val="%3."/>
+      <w:lvlJc w:val="right"/>
+      <w:pPr>
+        <w:ind w:left="2160" w:hanging="180"/>
+      </w:pPr>
+    </w:lvl>
+    <w:lvl w:ilvl="3" w:tplc="0409000F" w:tentative="1">
+      <w:start w:val="1"/>
+      <w:numFmt w:val="decimal"/>
+      <w:lvlText w:val="%4."/>
+      <w:lvlJc w:val="left"/>
+      <w:pPr>
+        <w:ind w:left="2880" w:hanging="360"/>
+      </w:pPr>
+    </w:lvl>
+    <w:lvl w:ilvl="4" w:tplc="04090019" w:tentative="1">
+      <w:start w:val="1"/>
+      <w:numFmt w:val="lowerLetter"/>
+      <w:lvlText w:val="%5."/>
+      <w:lvlJc w:val="left"/>
+      <w:pPr>
+        <w:ind w:left="3600" w:hanging="360"/>
+      </w:pPr>
+    </w:lvl>
+    <w:lvl w:ilvl="5" w:tplc="0409001B" w:tentative="1">
+      <w:start w:val="1"/>
+      <w:numFmt w:val="lowerRoman"/>
+      <w:lvlText w:val="%6."/>
+      <w:lvlJc w:val="right"/>
+      <w:pPr>
+        <w:ind w:left="4320" w:hanging="180"/>
+      </w:pPr>
+    </w:lvl>
+    <w:lvl w:ilvl="6" w:tplc="0409000F" w:tentative="1">
+      <w:start w:val="1"/>
+      <w:numFmt w:val="decimal"/>
+      <w:lvlText w:val="%7."/>
+      <w:lvlJc w:val="left"/>
+      <w:pPr>
+        <w:ind w:left="5040" w:hanging="360"/>
+      </w:pPr>
+    </w:lvl>
+    <w:lvl w:ilvl="7" w:tplc="04090019" w:tentative="1">
+      <w:start w:val="1"/>
+      <w:numFmt w:val="lowerLetter"/>
+      <w:lvlText w:val="%8."/>
+      <w:lvlJc w:val="left"/>
+      <w:pPr>
+        <w:ind w:left="5760" w:hanging="360"/>
+      </w:pPr>
+    </w:lvl>
+    <w:lvl w:ilvl="8" w:tplc="0409001B" w:tentative="1">
+      <w:start w:val="1"/>
+      <w:numFmt w:val="lowerRoman"/>
+      <w:lvlText w:val="%9."/>
+      <w:lvlJc w:val="right"/>
+      <w:pPr>
+        <w:ind w:left="6480" w:hanging="180"/>
+      </w:pPr>
+    </w:lvl>
+  </w:abstractNum>
+  <w:num w:numId="1" w16cid:durableId="1223100975">
+    <w:abstractNumId w:val="0"/>
+  </w:num>
+</w:numbering>
 </file>
 
 <file path=word/styles.xml><?xml version="1.0" encoding="utf-8"?>
@@ -1009,6 +1194,17 @@
       <w:shd w:val="clear" w:color="auto" w:fill="E1DFDD"/>
     </w:rPr>
   </w:style>
+  <w:style w:type="paragraph" w:styleId="ListParagraph">
+    <w:name w:val="List Paragraph"/>
+    <w:basedOn w:val="Normal"/>
+    <w:uiPriority w:val="34"/>
+    <w:qFormat/>
+    <w:rsid w:val="00CF48A0"/>
+    <w:pPr>
+      <w:ind w:left="720"/>
+      <w:contextualSpacing/>
+    </w:pPr>
+  </w:style>
 </w:styles>
 </file>
 

</xml_diff>